<commit_message>
Documentation of Jhan Carlos Lucio Rios 2
Corrections to individual requirements of the micro-project calculator are added
</commit_message>
<xml_diff>
--- a/Jhan Carlos Lucio Rios/CA01-V01-JHAN.docx
+++ b/Jhan Carlos Lucio Rios/CA01-V01-JHAN.docx
@@ -154,8 +154,6 @@
         </w:rPr>
         <w:t>Calculadora</w:t>
       </w:r>
-      <w:bookmarkStart w:id="0" w:name="_GoBack"/>
-      <w:bookmarkEnd w:id="0"/>
       <w:r>
         <w:rPr>
           <w:b/>
@@ -282,8 +280,19 @@
           <w:sz w:val="20"/>
           <w:szCs w:val="20"/>
         </w:rPr>
-        <w:t>Jhan Carlos Lucio Rios</w:t>
+        <w:t xml:space="preserve">Jhan Carlos Lucio </w:t>
       </w:r>
+      <w:proofErr w:type="spellStart"/>
+      <w:r>
+        <w:rPr>
+          <w:i/>
+          <w:color w:val="A6A6A6" w:themeColor="background1" w:themeShade="A6"/>
+          <w:sz w:val="20"/>
+          <w:szCs w:val="20"/>
+        </w:rPr>
+        <w:t>Rios</w:t>
+      </w:r>
+      <w:proofErr w:type="spellEnd"/>
     </w:p>
     <w:p>
       <w:pPr>
@@ -364,7 +373,27 @@
                 <w:sz w:val="20"/>
                 <w:szCs w:val="20"/>
               </w:rPr>
-              <w:t>[En este campo se debe indicar el ID del paquete funcional y el ID del caso de uso afectado por el requerimiento. Ej: PF01_CU01</w:t>
+              <w:t xml:space="preserve">[En este campo se debe indicar el ID del paquete funcional y el ID del caso de uso afectado por el requerimiento. </w:t>
+            </w:r>
+            <w:proofErr w:type="spellStart"/>
+            <w:r>
+              <w:rPr>
+                <w:i/>
+                <w:color w:val="A6A6A6" w:themeColor="background1" w:themeShade="A6"/>
+                <w:sz w:val="20"/>
+                <w:szCs w:val="20"/>
+              </w:rPr>
+              <w:t>Ej</w:t>
+            </w:r>
+            <w:proofErr w:type="spellEnd"/>
+            <w:r>
+              <w:rPr>
+                <w:i/>
+                <w:color w:val="A6A6A6" w:themeColor="background1" w:themeShade="A6"/>
+                <w:sz w:val="20"/>
+                <w:szCs w:val="20"/>
+              </w:rPr>
+              <w:t>: PF01_CU01</w:t>
             </w:r>
             <w:r>
               <w:rPr>
@@ -669,7 +698,27 @@
                 <w:sz w:val="20"/>
                 <w:szCs w:val="20"/>
               </w:rPr>
-              <w:t>[En este campo se debe indicar el nombre del caso de uso que se está modificando o creando. Ej: Adjudicar Apoyos de Sostenimiento]</w:t>
+              <w:t xml:space="preserve">[En este campo se debe indicar el nombre del caso de uso que se está modificando o creando. </w:t>
+            </w:r>
+            <w:proofErr w:type="spellStart"/>
+            <w:r>
+              <w:rPr>
+                <w:i/>
+                <w:color w:val="A6A6A6" w:themeColor="background1" w:themeShade="A6"/>
+                <w:sz w:val="20"/>
+                <w:szCs w:val="20"/>
+              </w:rPr>
+              <w:t>Ej</w:t>
+            </w:r>
+            <w:proofErr w:type="spellEnd"/>
+            <w:r>
+              <w:rPr>
+                <w:i/>
+                <w:color w:val="A6A6A6" w:themeColor="background1" w:themeShade="A6"/>
+                <w:sz w:val="20"/>
+                <w:szCs w:val="20"/>
+              </w:rPr>
+              <w:t>: Adjudicar Apoyos de Sostenimiento]</w:t>
             </w:r>
           </w:p>
         </w:tc>
@@ -737,7 +786,27 @@
                 <w:sz w:val="20"/>
                 <w:szCs w:val="20"/>
               </w:rPr>
-              <w:t>[En este campo se debe realizar una descripción breve de la modificación que se debe realizar al caso de uso. Ej: Revisión integral de la funcionalidad Adjudicar Apoyos de Sostenimiento.]</w:t>
+              <w:t xml:space="preserve">[En este campo se debe realizar una descripción breve de la modificación que se debe realizar al caso de uso. </w:t>
+            </w:r>
+            <w:proofErr w:type="spellStart"/>
+            <w:r>
+              <w:rPr>
+                <w:i/>
+                <w:color w:val="A6A6A6" w:themeColor="background1" w:themeShade="A6"/>
+                <w:sz w:val="20"/>
+                <w:szCs w:val="20"/>
+              </w:rPr>
+              <w:t>Ej</w:t>
+            </w:r>
+            <w:proofErr w:type="spellEnd"/>
+            <w:r>
+              <w:rPr>
+                <w:i/>
+                <w:color w:val="A6A6A6" w:themeColor="background1" w:themeShade="A6"/>
+                <w:sz w:val="20"/>
+                <w:szCs w:val="20"/>
+              </w:rPr>
+              <w:t>: Revisión integral de la funcionalidad Adjudicar Apoyos de Sostenimiento.]</w:t>
             </w:r>
           </w:p>
         </w:tc>
@@ -774,6 +843,49 @@
           </w:tcPr>
           <w:p>
             <w:pPr>
+              <w:rPr>
+                <w:sz w:val="28"/>
+                <w:szCs w:val="28"/>
+              </w:rPr>
+            </w:pPr>
+            <w:r>
+              <w:rPr>
+                <w:sz w:val="28"/>
+                <w:szCs w:val="28"/>
+              </w:rPr>
+              <w:t>La calculadora debe contar con un historial que muestre las operaciones que ha hecho el usuario</w:t>
+            </w:r>
+            <w:r>
+              <w:rPr>
+                <w:sz w:val="28"/>
+                <w:szCs w:val="28"/>
+              </w:rPr>
+              <w:t xml:space="preserve"> para </w:t>
+            </w:r>
+            <w:r>
+              <w:rPr>
+                <w:sz w:val="28"/>
+                <w:szCs w:val="28"/>
+              </w:rPr>
+              <w:t>darl</w:t>
+            </w:r>
+            <w:r>
+              <w:rPr>
+                <w:sz w:val="28"/>
+                <w:szCs w:val="28"/>
+              </w:rPr>
+              <w:t xml:space="preserve">e la facilidad </w:t>
+            </w:r>
+            <w:r>
+              <w:rPr>
+                <w:sz w:val="28"/>
+                <w:szCs w:val="28"/>
+              </w:rPr>
+              <w:t>de revisar rápidamente el historial de las operaciones que él ha realizado.</w:t>
+            </w:r>
+          </w:p>
+          <w:p>
+            <w:pPr>
               <w:contextualSpacing/>
               <w:jc w:val="both"/>
               <w:rPr>
@@ -782,13 +894,6 @@
                 <w:szCs w:val="24"/>
               </w:rPr>
             </w:pPr>
-            <w:r>
-              <w:rPr>
-                <w:sz w:val="28"/>
-                <w:szCs w:val="28"/>
-              </w:rPr>
-              <w:t>La calculadora debe contar con un historial que muestre las operaciones que ha hecho el usuario</w:t>
-            </w:r>
           </w:p>
         </w:tc>
       </w:tr>
@@ -850,41 +955,16 @@
               </w:rPr>
             </w:pPr>
             <w:r>
-              <w:rPr>
-                <w:i/>
-                <w:color w:val="A6A6A6" w:themeColor="background1" w:themeShade="A6"/>
-                <w:sz w:val="20"/>
-                <w:szCs w:val="20"/>
-              </w:rPr>
-              <w:t>[En este campo se debe describir el cambio que se debe realizar para la funcionalidad. En esta sección se debe incluir la descripción de los campos (tipos de campo, obliga</w:t>
-            </w:r>
-            <w:r>
-              <w:rPr>
-                <w:i/>
-                <w:color w:val="A6A6A6" w:themeColor="background1" w:themeShade="A6"/>
-                <w:sz w:val="20"/>
-                <w:szCs w:val="20"/>
-              </w:rPr>
-              <w:t>toriedad, opciones que presenta), el flujo correspondiente como debe quedar, las validaciones que se deben adicionar, modificar o eliminar, si hay que crear opciones de menú, si hay que crear roles, referenciar prototipos, etc</w:t>
-            </w:r>
-            <w:r>
-              <w:rPr>
-                <w:i/>
-                <w:color w:val="A6A6A6" w:themeColor="background1" w:themeShade="A6"/>
-                <w:sz w:val="20"/>
-                <w:szCs w:val="20"/>
-              </w:rPr>
-              <w:t>.</w:t>
-            </w:r>
-            <w:r>
-              <w:rPr>
-                <w:i/>
-                <w:color w:val="A6A6A6" w:themeColor="background1" w:themeShade="A6"/>
-                <w:sz w:val="20"/>
-                <w:szCs w:val="20"/>
-              </w:rPr>
-              <w:t>]</w:t>
-            </w:r>
+              <w:t>E</w:t>
+            </w:r>
+            <w:r>
+              <w:t>s</w:t>
+            </w:r>
+            <w:r>
+              <w:t>to favorece al usuario por mostrar el historial que ha realizado.</w:t>
+            </w:r>
+            <w:bookmarkStart w:id="0" w:name="_GoBack"/>
+            <w:bookmarkEnd w:id="0"/>
           </w:p>
         </w:tc>
       </w:tr>
@@ -972,6 +1052,7 @@
           <w:sz w:val="28"/>
           <w:szCs w:val="28"/>
         </w:rPr>
+        <w:lastRenderedPageBreak/>
         <w:t>PROTOTIPOS</w:t>
       </w:r>
     </w:p>
@@ -993,7 +1074,6 @@
           <w:sz w:val="20"/>
           <w:szCs w:val="20"/>
         </w:rPr>
-        <w:lastRenderedPageBreak/>
         <w:t>[En esta sección se deben insertar todos los prototipos que se afectan o crean de acuerdo al requerimiento solicitado. Los prototipos que se relacionen en esta sección se deben insertar en el orden como se presenten de acuerdo al flujo del requerimiento]</w:t>
       </w:r>
     </w:p>
@@ -1586,7 +1666,7 @@
           <w:r>
             <w:rPr>
               <w:noProof/>
-              <w:lang w:eastAsia="es-CO"/>
+              <w:lang w:val="es-ES" w:eastAsia="es-ES"/>
             </w:rPr>
             <w:drawing>
               <wp:inline distT="0" distB="0" distL="0" distR="0" wp14:anchorId="10BCCB07" wp14:editId="35C57B7F">
@@ -3270,7 +3350,7 @@
 </file>
 
 <file path=customXml/itemProps1.xml><?xml version="1.0" encoding="utf-8"?>
-<ds:datastoreItem xmlns:ds="http://schemas.openxmlformats.org/officeDocument/2006/customXml" ds:itemID="{72A42A39-AE28-46E1-A23E-263E0FFB9D5C}">
+<ds:datastoreItem xmlns:ds="http://schemas.openxmlformats.org/officeDocument/2006/customXml" ds:itemID="{02D5D009-A980-46D1-83BA-60C814E817CD}">
   <ds:schemaRefs>
     <ds:schemaRef ds:uri="http://schemas.openxmlformats.org/officeDocument/2006/bibliography"/>
   </ds:schemaRefs>

</xml_diff>